<commit_message>
Creation style orange bold
Note: bug with the style, in the output it does not appear in bold.
</commit_message>
<xml_diff>
--- a/templates/template_EpiSitrep_world_Covid-19.docx
+++ b/templates/template_EpiSitrep_world_Covid-19.docx
@@ -1,15 +1,14 @@
 
 <file path=word/document.xml><?xml version="1.0" encoding="utf-8"?>
-<w:document xmlns:wpc="http://schemas.microsoft.com/office/word/2010/wordprocessingCanvas" xmlns:mc="http://schemas.openxmlformats.org/markup-compatibility/2006" xmlns:o="urn:schemas-microsoft-com:office:office" xmlns:r="http://schemas.openxmlformats.org/officeDocument/2006/relationships" xmlns:m="http://schemas.openxmlformats.org/officeDocument/2006/math" xmlns:v="urn:schemas-microsoft-com:vml" xmlns:wp14="http://schemas.microsoft.com/office/word/2010/wordprocessingDrawing" xmlns:wp="http://schemas.openxmlformats.org/drawingml/2006/wordprocessingDrawing" xmlns:w10="urn:schemas-microsoft-com:office:word" xmlns:w="http://schemas.openxmlformats.org/wordprocessingml/2006/main" xmlns:w14="http://schemas.microsoft.com/office/word/2010/wordml" xmlns:w15="http://schemas.microsoft.com/office/word/2012/wordml" xmlns:wpg="http://schemas.microsoft.com/office/word/2010/wordprocessingGroup" xmlns:wpi="http://schemas.microsoft.com/office/word/2010/wordprocessingInk" xmlns:wne="http://schemas.microsoft.com/office/word/2006/wordml" xmlns:wps="http://schemas.microsoft.com/office/word/2010/wordprocessingShape" mc:Ignorable="w14 w15 wp14">
+<w:document xmlns:wpc="http://schemas.microsoft.com/office/word/2010/wordprocessingCanvas" xmlns:cx="http://schemas.microsoft.com/office/drawing/2014/chartex" xmlns:cx1="http://schemas.microsoft.com/office/drawing/2015/9/8/chartex" xmlns:cx2="http://schemas.microsoft.com/office/drawing/2015/10/21/chartex" xmlns:cx3="http://schemas.microsoft.com/office/drawing/2016/5/9/chartex" xmlns:cx4="http://schemas.microsoft.com/office/drawing/2016/5/10/chartex" xmlns:cx5="http://schemas.microsoft.com/office/drawing/2016/5/11/chartex" xmlns:cx6="http://schemas.microsoft.com/office/drawing/2016/5/12/chartex" xmlns:cx7="http://schemas.microsoft.com/office/drawing/2016/5/13/chartex" xmlns:cx8="http://schemas.microsoft.com/office/drawing/2016/5/14/chartex" xmlns:mc="http://schemas.openxmlformats.org/markup-compatibility/2006" xmlns:aink="http://schemas.microsoft.com/office/drawing/2016/ink" xmlns:am3d="http://schemas.microsoft.com/office/drawing/2017/model3d" xmlns:o="urn:schemas-microsoft-com:office:office" xmlns:r="http://schemas.openxmlformats.org/officeDocument/2006/relationships" xmlns:m="http://schemas.openxmlformats.org/officeDocument/2006/math" xmlns:v="urn:schemas-microsoft-com:vml" xmlns:wp14="http://schemas.microsoft.com/office/word/2010/wordprocessingDrawing" xmlns:wp="http://schemas.openxmlformats.org/drawingml/2006/wordprocessingDrawing" xmlns:w10="urn:schemas-microsoft-com:office:word" xmlns:w="http://schemas.openxmlformats.org/wordprocessingml/2006/main" xmlns:w14="http://schemas.microsoft.com/office/word/2010/wordml" xmlns:w15="http://schemas.microsoft.com/office/word/2012/wordml" xmlns:w16cex="http://schemas.microsoft.com/office/word/2018/wordml/cex" xmlns:w16cid="http://schemas.microsoft.com/office/word/2016/wordml/cid" xmlns:w16="http://schemas.microsoft.com/office/word/2018/wordml" xmlns:w16se="http://schemas.microsoft.com/office/word/2015/wordml/symex" xmlns:wpg="http://schemas.microsoft.com/office/word/2010/wordprocessingGroup" xmlns:wpi="http://schemas.microsoft.com/office/word/2010/wordprocessingInk" xmlns:wne="http://schemas.microsoft.com/office/word/2006/wordml" xmlns:wps="http://schemas.microsoft.com/office/word/2010/wordprocessingShape" mc:Ignorable="w14 w15 w16se w16cid w16 w16cex wp14">
   <w:body>
     <w:p>
       <w:pPr>
+        <w:pStyle w:val="Descriptionboldorange"/>
         <w:rPr>
           <w:rStyle w:val="Normalchar"/>
         </w:rPr>
       </w:pPr>
-      <w:bookmarkStart w:id="0" w:name="_GoBack"/>
-      <w:bookmarkEnd w:id="0"/>
     </w:p>
     <w:sectPr>
       <w:headerReference w:type="default" r:id="rId7"/>
@@ -25,7 +24,7 @@
 </file>
 
 <file path=word/endnotes.xml><?xml version="1.0" encoding="utf-8"?>
-<w:endnotes xmlns:wpc="http://schemas.microsoft.com/office/word/2010/wordprocessingCanvas" xmlns:mc="http://schemas.openxmlformats.org/markup-compatibility/2006" xmlns:o="urn:schemas-microsoft-com:office:office" xmlns:r="http://schemas.openxmlformats.org/officeDocument/2006/relationships" xmlns:m="http://schemas.openxmlformats.org/officeDocument/2006/math" xmlns:v="urn:schemas-microsoft-com:vml" xmlns:wp14="http://schemas.microsoft.com/office/word/2010/wordprocessingDrawing" xmlns:wp="http://schemas.openxmlformats.org/drawingml/2006/wordprocessingDrawing" xmlns:w10="urn:schemas-microsoft-com:office:word" xmlns:w="http://schemas.openxmlformats.org/wordprocessingml/2006/main" xmlns:w14="http://schemas.microsoft.com/office/word/2010/wordml" xmlns:w15="http://schemas.microsoft.com/office/word/2012/wordml" xmlns:wpg="http://schemas.microsoft.com/office/word/2010/wordprocessingGroup" xmlns:wpi="http://schemas.microsoft.com/office/word/2010/wordprocessingInk" xmlns:wne="http://schemas.microsoft.com/office/word/2006/wordml" xmlns:wps="http://schemas.microsoft.com/office/word/2010/wordprocessingShape" mc:Ignorable="w14 w15 wp14">
+<w:endnotes xmlns:wpc="http://schemas.microsoft.com/office/word/2010/wordprocessingCanvas" xmlns:cx="http://schemas.microsoft.com/office/drawing/2014/chartex" xmlns:cx1="http://schemas.microsoft.com/office/drawing/2015/9/8/chartex" xmlns:cx2="http://schemas.microsoft.com/office/drawing/2015/10/21/chartex" xmlns:cx3="http://schemas.microsoft.com/office/drawing/2016/5/9/chartex" xmlns:cx4="http://schemas.microsoft.com/office/drawing/2016/5/10/chartex" xmlns:cx5="http://schemas.microsoft.com/office/drawing/2016/5/11/chartex" xmlns:cx6="http://schemas.microsoft.com/office/drawing/2016/5/12/chartex" xmlns:cx7="http://schemas.microsoft.com/office/drawing/2016/5/13/chartex" xmlns:cx8="http://schemas.microsoft.com/office/drawing/2016/5/14/chartex" xmlns:mc="http://schemas.openxmlformats.org/markup-compatibility/2006" xmlns:aink="http://schemas.microsoft.com/office/drawing/2016/ink" xmlns:am3d="http://schemas.microsoft.com/office/drawing/2017/model3d" xmlns:o="urn:schemas-microsoft-com:office:office" xmlns:r="http://schemas.openxmlformats.org/officeDocument/2006/relationships" xmlns:m="http://schemas.openxmlformats.org/officeDocument/2006/math" xmlns:v="urn:schemas-microsoft-com:vml" xmlns:wp14="http://schemas.microsoft.com/office/word/2010/wordprocessingDrawing" xmlns:wp="http://schemas.openxmlformats.org/drawingml/2006/wordprocessingDrawing" xmlns:w10="urn:schemas-microsoft-com:office:word" xmlns:w="http://schemas.openxmlformats.org/wordprocessingml/2006/main" xmlns:w14="http://schemas.microsoft.com/office/word/2010/wordml" xmlns:w15="http://schemas.microsoft.com/office/word/2012/wordml" xmlns:w16cex="http://schemas.microsoft.com/office/word/2018/wordml/cex" xmlns:w16cid="http://schemas.microsoft.com/office/word/2016/wordml/cid" xmlns:w16="http://schemas.microsoft.com/office/word/2018/wordml" xmlns:w16se="http://schemas.microsoft.com/office/word/2015/wordml/symex" xmlns:wpg="http://schemas.microsoft.com/office/word/2010/wordprocessingGroup" xmlns:wpi="http://schemas.microsoft.com/office/word/2010/wordprocessingInk" xmlns:wne="http://schemas.microsoft.com/office/word/2006/wordml" xmlns:wps="http://schemas.microsoft.com/office/word/2010/wordprocessingShape" mc:Ignorable="w14 w15 w16se w16cid w16 w16cex wp14">
   <w:endnote w:type="separator" w:id="-1">
     <w:p>
       <w:pPr>
@@ -50,7 +49,7 @@
 </file>
 
 <file path=word/footer1.xml><?xml version="1.0" encoding="utf-8"?>
-<w:ftr xmlns:wpc="http://schemas.microsoft.com/office/word/2010/wordprocessingCanvas" xmlns:mc="http://schemas.openxmlformats.org/markup-compatibility/2006" xmlns:o="urn:schemas-microsoft-com:office:office" xmlns:r="http://schemas.openxmlformats.org/officeDocument/2006/relationships" xmlns:m="http://schemas.openxmlformats.org/officeDocument/2006/math" xmlns:v="urn:schemas-microsoft-com:vml" xmlns:wp14="http://schemas.microsoft.com/office/word/2010/wordprocessingDrawing" xmlns:wp="http://schemas.openxmlformats.org/drawingml/2006/wordprocessingDrawing" xmlns:w10="urn:schemas-microsoft-com:office:word" xmlns:w="http://schemas.openxmlformats.org/wordprocessingml/2006/main" xmlns:w14="http://schemas.microsoft.com/office/word/2010/wordml" xmlns:w15="http://schemas.microsoft.com/office/word/2012/wordml" xmlns:wpg="http://schemas.microsoft.com/office/word/2010/wordprocessingGroup" xmlns:wpi="http://schemas.microsoft.com/office/word/2010/wordprocessingInk" xmlns:wne="http://schemas.microsoft.com/office/word/2006/wordml" xmlns:wps="http://schemas.microsoft.com/office/word/2010/wordprocessingShape" mc:Ignorable="w14 w15 wp14">
+<w:ftr xmlns:wpc="http://schemas.microsoft.com/office/word/2010/wordprocessingCanvas" xmlns:cx="http://schemas.microsoft.com/office/drawing/2014/chartex" xmlns:cx1="http://schemas.microsoft.com/office/drawing/2015/9/8/chartex" xmlns:cx2="http://schemas.microsoft.com/office/drawing/2015/10/21/chartex" xmlns:cx3="http://schemas.microsoft.com/office/drawing/2016/5/9/chartex" xmlns:cx4="http://schemas.microsoft.com/office/drawing/2016/5/10/chartex" xmlns:cx5="http://schemas.microsoft.com/office/drawing/2016/5/11/chartex" xmlns:cx6="http://schemas.microsoft.com/office/drawing/2016/5/12/chartex" xmlns:cx7="http://schemas.microsoft.com/office/drawing/2016/5/13/chartex" xmlns:cx8="http://schemas.microsoft.com/office/drawing/2016/5/14/chartex" xmlns:mc="http://schemas.openxmlformats.org/markup-compatibility/2006" xmlns:aink="http://schemas.microsoft.com/office/drawing/2016/ink" xmlns:am3d="http://schemas.microsoft.com/office/drawing/2017/model3d" xmlns:o="urn:schemas-microsoft-com:office:office" xmlns:r="http://schemas.openxmlformats.org/officeDocument/2006/relationships" xmlns:m="http://schemas.openxmlformats.org/officeDocument/2006/math" xmlns:v="urn:schemas-microsoft-com:vml" xmlns:wp14="http://schemas.microsoft.com/office/word/2010/wordprocessingDrawing" xmlns:wp="http://schemas.openxmlformats.org/drawingml/2006/wordprocessingDrawing" xmlns:w10="urn:schemas-microsoft-com:office:word" xmlns:w="http://schemas.openxmlformats.org/wordprocessingml/2006/main" xmlns:w14="http://schemas.microsoft.com/office/word/2010/wordml" xmlns:w15="http://schemas.microsoft.com/office/word/2012/wordml" xmlns:w16cex="http://schemas.microsoft.com/office/word/2018/wordml/cex" xmlns:w16cid="http://schemas.microsoft.com/office/word/2016/wordml/cid" xmlns:w16="http://schemas.microsoft.com/office/word/2018/wordml" xmlns:w16se="http://schemas.microsoft.com/office/word/2015/wordml/symex" xmlns:wpg="http://schemas.microsoft.com/office/word/2010/wordprocessingGroup" xmlns:wpi="http://schemas.microsoft.com/office/word/2010/wordprocessingInk" xmlns:wne="http://schemas.microsoft.com/office/word/2006/wordml" xmlns:wps="http://schemas.microsoft.com/office/word/2010/wordprocessingShape" mc:Ignorable="w14 w15 w16se w16cid w16 w16cex wp14">
   <w:sdt>
     <w:sdtPr>
       <w:id w:val="-638418881"/>
@@ -67,7 +66,7 @@
     <w:sdtContent>
       <w:p>
         <w:pPr>
-          <w:pStyle w:val="Footer"/>
+          <w:pStyle w:val="Pieddepage"/>
           <w:jc w:val="center"/>
         </w:pPr>
         <w:r>
@@ -98,7 +97,7 @@
 </file>
 
 <file path=word/footnotes.xml><?xml version="1.0" encoding="utf-8"?>
-<w:footnotes xmlns:wpc="http://schemas.microsoft.com/office/word/2010/wordprocessingCanvas" xmlns:mc="http://schemas.openxmlformats.org/markup-compatibility/2006" xmlns:o="urn:schemas-microsoft-com:office:office" xmlns:r="http://schemas.openxmlformats.org/officeDocument/2006/relationships" xmlns:m="http://schemas.openxmlformats.org/officeDocument/2006/math" xmlns:v="urn:schemas-microsoft-com:vml" xmlns:wp14="http://schemas.microsoft.com/office/word/2010/wordprocessingDrawing" xmlns:wp="http://schemas.openxmlformats.org/drawingml/2006/wordprocessingDrawing" xmlns:w10="urn:schemas-microsoft-com:office:word" xmlns:w="http://schemas.openxmlformats.org/wordprocessingml/2006/main" xmlns:w14="http://schemas.microsoft.com/office/word/2010/wordml" xmlns:w15="http://schemas.microsoft.com/office/word/2012/wordml" xmlns:wpg="http://schemas.microsoft.com/office/word/2010/wordprocessingGroup" xmlns:wpi="http://schemas.microsoft.com/office/word/2010/wordprocessingInk" xmlns:wne="http://schemas.microsoft.com/office/word/2006/wordml" xmlns:wps="http://schemas.microsoft.com/office/word/2010/wordprocessingShape" mc:Ignorable="w14 w15 wp14">
+<w:footnotes xmlns:wpc="http://schemas.microsoft.com/office/word/2010/wordprocessingCanvas" xmlns:cx="http://schemas.microsoft.com/office/drawing/2014/chartex" xmlns:cx1="http://schemas.microsoft.com/office/drawing/2015/9/8/chartex" xmlns:cx2="http://schemas.microsoft.com/office/drawing/2015/10/21/chartex" xmlns:cx3="http://schemas.microsoft.com/office/drawing/2016/5/9/chartex" xmlns:cx4="http://schemas.microsoft.com/office/drawing/2016/5/10/chartex" xmlns:cx5="http://schemas.microsoft.com/office/drawing/2016/5/11/chartex" xmlns:cx6="http://schemas.microsoft.com/office/drawing/2016/5/12/chartex" xmlns:cx7="http://schemas.microsoft.com/office/drawing/2016/5/13/chartex" xmlns:cx8="http://schemas.microsoft.com/office/drawing/2016/5/14/chartex" xmlns:mc="http://schemas.openxmlformats.org/markup-compatibility/2006" xmlns:aink="http://schemas.microsoft.com/office/drawing/2016/ink" xmlns:am3d="http://schemas.microsoft.com/office/drawing/2017/model3d" xmlns:o="urn:schemas-microsoft-com:office:office" xmlns:r="http://schemas.openxmlformats.org/officeDocument/2006/relationships" xmlns:m="http://schemas.openxmlformats.org/officeDocument/2006/math" xmlns:v="urn:schemas-microsoft-com:vml" xmlns:wp14="http://schemas.microsoft.com/office/word/2010/wordprocessingDrawing" xmlns:wp="http://schemas.openxmlformats.org/drawingml/2006/wordprocessingDrawing" xmlns:w10="urn:schemas-microsoft-com:office:word" xmlns:w="http://schemas.openxmlformats.org/wordprocessingml/2006/main" xmlns:w14="http://schemas.microsoft.com/office/word/2010/wordml" xmlns:w15="http://schemas.microsoft.com/office/word/2012/wordml" xmlns:w16cex="http://schemas.microsoft.com/office/word/2018/wordml/cex" xmlns:w16cid="http://schemas.microsoft.com/office/word/2016/wordml/cid" xmlns:w16="http://schemas.microsoft.com/office/word/2018/wordml" xmlns:w16se="http://schemas.microsoft.com/office/word/2015/wordml/symex" xmlns:wpg="http://schemas.microsoft.com/office/word/2010/wordprocessingGroup" xmlns:wpi="http://schemas.microsoft.com/office/word/2010/wordprocessingInk" xmlns:wne="http://schemas.microsoft.com/office/word/2006/wordml" xmlns:wps="http://schemas.microsoft.com/office/word/2010/wordprocessingShape" mc:Ignorable="w14 w15 w16se w16cid w16 w16cex wp14">
   <w:footnote w:type="separator" w:id="-1">
     <w:p>
       <w:pPr>
@@ -123,10 +122,10 @@
 </file>
 
 <file path=word/header1.xml><?xml version="1.0" encoding="utf-8"?>
-<w:hdr xmlns:wpc="http://schemas.microsoft.com/office/word/2010/wordprocessingCanvas" xmlns:mc="http://schemas.openxmlformats.org/markup-compatibility/2006" xmlns:o="urn:schemas-microsoft-com:office:office" xmlns:r="http://schemas.openxmlformats.org/officeDocument/2006/relationships" xmlns:m="http://schemas.openxmlformats.org/officeDocument/2006/math" xmlns:v="urn:schemas-microsoft-com:vml" xmlns:wp14="http://schemas.microsoft.com/office/word/2010/wordprocessingDrawing" xmlns:wp="http://schemas.openxmlformats.org/drawingml/2006/wordprocessingDrawing" xmlns:w10="urn:schemas-microsoft-com:office:word" xmlns:w="http://schemas.openxmlformats.org/wordprocessingml/2006/main" xmlns:w14="http://schemas.microsoft.com/office/word/2010/wordml" xmlns:w15="http://schemas.microsoft.com/office/word/2012/wordml" xmlns:wpg="http://schemas.microsoft.com/office/word/2010/wordprocessingGroup" xmlns:wpi="http://schemas.microsoft.com/office/word/2010/wordprocessingInk" xmlns:wne="http://schemas.microsoft.com/office/word/2006/wordml" xmlns:wps="http://schemas.microsoft.com/office/word/2010/wordprocessingShape" mc:Ignorable="w14 w15 wp14">
+<w:hdr xmlns:wpc="http://schemas.microsoft.com/office/word/2010/wordprocessingCanvas" xmlns:cx="http://schemas.microsoft.com/office/drawing/2014/chartex" xmlns:cx1="http://schemas.microsoft.com/office/drawing/2015/9/8/chartex" xmlns:cx2="http://schemas.microsoft.com/office/drawing/2015/10/21/chartex" xmlns:cx3="http://schemas.microsoft.com/office/drawing/2016/5/9/chartex" xmlns:cx4="http://schemas.microsoft.com/office/drawing/2016/5/10/chartex" xmlns:cx5="http://schemas.microsoft.com/office/drawing/2016/5/11/chartex" xmlns:cx6="http://schemas.microsoft.com/office/drawing/2016/5/12/chartex" xmlns:cx7="http://schemas.microsoft.com/office/drawing/2016/5/13/chartex" xmlns:cx8="http://schemas.microsoft.com/office/drawing/2016/5/14/chartex" xmlns:mc="http://schemas.openxmlformats.org/markup-compatibility/2006" xmlns:aink="http://schemas.microsoft.com/office/drawing/2016/ink" xmlns:am3d="http://schemas.microsoft.com/office/drawing/2017/model3d" xmlns:o="urn:schemas-microsoft-com:office:office" xmlns:r="http://schemas.openxmlformats.org/officeDocument/2006/relationships" xmlns:m="http://schemas.openxmlformats.org/officeDocument/2006/math" xmlns:v="urn:schemas-microsoft-com:vml" xmlns:wp14="http://schemas.microsoft.com/office/word/2010/wordprocessingDrawing" xmlns:wp="http://schemas.openxmlformats.org/drawingml/2006/wordprocessingDrawing" xmlns:w10="urn:schemas-microsoft-com:office:word" xmlns:w="http://schemas.openxmlformats.org/wordprocessingml/2006/main" xmlns:w14="http://schemas.microsoft.com/office/word/2010/wordml" xmlns:w15="http://schemas.microsoft.com/office/word/2012/wordml" xmlns:w16cex="http://schemas.microsoft.com/office/word/2018/wordml/cex" xmlns:w16cid="http://schemas.microsoft.com/office/word/2016/wordml/cid" xmlns:w16="http://schemas.microsoft.com/office/word/2018/wordml" xmlns:w16se="http://schemas.microsoft.com/office/word/2015/wordml/symex" xmlns:wpg="http://schemas.microsoft.com/office/word/2010/wordprocessingGroup" xmlns:wpi="http://schemas.microsoft.com/office/word/2010/wordprocessingInk" xmlns:wne="http://schemas.microsoft.com/office/word/2006/wordml" xmlns:wps="http://schemas.microsoft.com/office/word/2010/wordprocessingShape" mc:Ignorable="w14 w15 w16se w16cid w16 w16cex wp14">
   <w:p>
     <w:pPr>
-      <w:pStyle w:val="Header"/>
+      <w:pStyle w:val="En-tte"/>
     </w:pPr>
     <w:r>
       <w:rPr>
@@ -134,7 +133,7 @@
         <w:lang w:eastAsia="en-GB"/>
       </w:rPr>
       <w:drawing>
-        <wp:inline distT="0" distB="0" distL="0" distR="0">
+        <wp:inline distT="0" distB="0" distL="0" distR="0" wp14:anchorId="2901CD70" wp14:editId="2901CD71">
           <wp:extent cx="1029600" cy="468000"/>
           <wp:effectExtent l="0" t="0" r="0" b="8255"/>
           <wp:docPr id="1" name="Picture 1"/>
@@ -187,7 +186,7 @@
         <w:lang w:eastAsia="en-GB"/>
       </w:rPr>
       <w:drawing>
-        <wp:inline distT="0" distB="0" distL="0" distR="0">
+        <wp:inline distT="0" distB="0" distL="0" distR="0" wp14:anchorId="2901CD72" wp14:editId="2901CD73">
           <wp:extent cx="1738800" cy="342000"/>
           <wp:effectExtent l="0" t="0" r="0" b="1270"/>
           <wp:docPr id="2" name="Picture 2"/>
@@ -233,7 +232,7 @@
 </file>
 
 <file path=word/numbering.xml><?xml version="1.0" encoding="utf-8"?>
-<w:numbering xmlns:wpc="http://schemas.microsoft.com/office/word/2010/wordprocessingCanvas" xmlns:mc="http://schemas.openxmlformats.org/markup-compatibility/2006" xmlns:o="urn:schemas-microsoft-com:office:office" xmlns:r="http://schemas.openxmlformats.org/officeDocument/2006/relationships" xmlns:m="http://schemas.openxmlformats.org/officeDocument/2006/math" xmlns:v="urn:schemas-microsoft-com:vml" xmlns:wp14="http://schemas.microsoft.com/office/word/2010/wordprocessingDrawing" xmlns:wp="http://schemas.openxmlformats.org/drawingml/2006/wordprocessingDrawing" xmlns:w10="urn:schemas-microsoft-com:office:word" xmlns:w="http://schemas.openxmlformats.org/wordprocessingml/2006/main" xmlns:w14="http://schemas.microsoft.com/office/word/2010/wordml" xmlns:w15="http://schemas.microsoft.com/office/word/2012/wordml" xmlns:wpg="http://schemas.microsoft.com/office/word/2010/wordprocessingGroup" xmlns:wpi="http://schemas.microsoft.com/office/word/2010/wordprocessingInk" xmlns:wne="http://schemas.microsoft.com/office/word/2006/wordml" xmlns:wps="http://schemas.microsoft.com/office/word/2010/wordprocessingShape" mc:Ignorable="w14 w15 wp14">
+<w:numbering xmlns:wpc="http://schemas.microsoft.com/office/word/2010/wordprocessingCanvas" xmlns:cx="http://schemas.microsoft.com/office/drawing/2014/chartex" xmlns:cx1="http://schemas.microsoft.com/office/drawing/2015/9/8/chartex" xmlns:cx2="http://schemas.microsoft.com/office/drawing/2015/10/21/chartex" xmlns:cx3="http://schemas.microsoft.com/office/drawing/2016/5/9/chartex" xmlns:cx4="http://schemas.microsoft.com/office/drawing/2016/5/10/chartex" xmlns:cx5="http://schemas.microsoft.com/office/drawing/2016/5/11/chartex" xmlns:cx6="http://schemas.microsoft.com/office/drawing/2016/5/12/chartex" xmlns:cx7="http://schemas.microsoft.com/office/drawing/2016/5/13/chartex" xmlns:cx8="http://schemas.microsoft.com/office/drawing/2016/5/14/chartex" xmlns:mc="http://schemas.openxmlformats.org/markup-compatibility/2006" xmlns:aink="http://schemas.microsoft.com/office/drawing/2016/ink" xmlns:am3d="http://schemas.microsoft.com/office/drawing/2017/model3d" xmlns:o="urn:schemas-microsoft-com:office:office" xmlns:r="http://schemas.openxmlformats.org/officeDocument/2006/relationships" xmlns:m="http://schemas.openxmlformats.org/officeDocument/2006/math" xmlns:v="urn:schemas-microsoft-com:vml" xmlns:wp14="http://schemas.microsoft.com/office/word/2010/wordprocessingDrawing" xmlns:wp="http://schemas.openxmlformats.org/drawingml/2006/wordprocessingDrawing" xmlns:w10="urn:schemas-microsoft-com:office:word" xmlns:w="http://schemas.openxmlformats.org/wordprocessingml/2006/main" xmlns:w14="http://schemas.microsoft.com/office/word/2010/wordml" xmlns:w15="http://schemas.microsoft.com/office/word/2012/wordml" xmlns:w16cex="http://schemas.microsoft.com/office/word/2018/wordml/cex" xmlns:w16cid="http://schemas.microsoft.com/office/word/2016/wordml/cid" xmlns:w16="http://schemas.microsoft.com/office/word/2018/wordml" xmlns:w16se="http://schemas.microsoft.com/office/word/2015/wordml/symex" xmlns:wpg="http://schemas.microsoft.com/office/word/2010/wordprocessingGroup" xmlns:wpi="http://schemas.microsoft.com/office/word/2010/wordprocessingInk" xmlns:wne="http://schemas.microsoft.com/office/word/2006/wordml" xmlns:wps="http://schemas.microsoft.com/office/word/2010/wordprocessingShape" mc:Ignorable="w14 w15 w16se w16cid w16 w16cex wp14">
   <w:abstractNum w:abstractNumId="0" w15:restartNumberingAfterBreak="0">
     <w:nsid w:val="1C825455"/>
     <w:multiLevelType w:val="hybridMultilevel"/>
@@ -955,7 +954,7 @@
 </file>
 
 <file path=word/styles.xml><?xml version="1.0" encoding="utf-8"?>
-<w:styles xmlns:mc="http://schemas.openxmlformats.org/markup-compatibility/2006" xmlns:r="http://schemas.openxmlformats.org/officeDocument/2006/relationships" xmlns:w="http://schemas.openxmlformats.org/wordprocessingml/2006/main" xmlns:w14="http://schemas.microsoft.com/office/word/2010/wordml" xmlns:w15="http://schemas.microsoft.com/office/word/2012/wordml" mc:Ignorable="w14 w15">
+<w:styles xmlns:mc="http://schemas.openxmlformats.org/markup-compatibility/2006" xmlns:r="http://schemas.openxmlformats.org/officeDocument/2006/relationships" xmlns:w="http://schemas.openxmlformats.org/wordprocessingml/2006/main" xmlns:w14="http://schemas.microsoft.com/office/word/2010/wordml" xmlns:w15="http://schemas.microsoft.com/office/word/2012/wordml" xmlns:w16cex="http://schemas.microsoft.com/office/word/2018/wordml/cex" xmlns:w16cid="http://schemas.microsoft.com/office/word/2016/wordml/cid" xmlns:w16="http://schemas.microsoft.com/office/word/2018/wordml" xmlns:w16se="http://schemas.microsoft.com/office/word/2015/wordml/symex" mc:Ignorable="w14 w15 w16se w16cid w16 w16cex">
   <w:docDefaults>
     <w:rPrDefault>
       <w:rPr>
@@ -971,7 +970,7 @@
       </w:pPr>
     </w:pPrDefault>
   </w:docDefaults>
-  <w:latentStyles w:defLockedState="0" w:defUIPriority="99" w:defSemiHidden="0" w:defUnhideWhenUsed="0" w:defQFormat="0" w:count="371">
+  <w:latentStyles w:defLockedState="0" w:defUIPriority="99" w:defSemiHidden="0" w:defUnhideWhenUsed="0" w:defQFormat="0" w:count="376">
     <w:lsdException w:name="Normal" w:uiPriority="0" w:qFormat="1"/>
     <w:lsdException w:name="heading 1" w:uiPriority="9" w:qFormat="1"/>
     <w:lsdException w:name="heading 2" w:semiHidden="1" w:uiPriority="9" w:unhideWhenUsed="1" w:qFormat="1"/>
@@ -1343,6 +1342,11 @@
     <w:lsdException w:name="List Table 5 Dark Accent 6" w:uiPriority="50"/>
     <w:lsdException w:name="List Table 6 Colorful Accent 6" w:uiPriority="51"/>
     <w:lsdException w:name="List Table 7 Colorful Accent 6" w:uiPriority="52"/>
+    <w:lsdException w:name="Mention" w:semiHidden="1" w:unhideWhenUsed="1"/>
+    <w:lsdException w:name="Smart Hyperlink" w:semiHidden="1" w:unhideWhenUsed="1"/>
+    <w:lsdException w:name="Hashtag" w:semiHidden="1" w:unhideWhenUsed="1"/>
+    <w:lsdException w:name="Unresolved Mention" w:semiHidden="1" w:unhideWhenUsed="1"/>
+    <w:lsdException w:name="Smart Link" w:semiHidden="1" w:unhideWhenUsed="1"/>
   </w:latentStyles>
   <w:style w:type="paragraph" w:default="1" w:styleId="Normal">
     <w:name w:val="Normal"/>
@@ -1356,11 +1360,11 @@
       <w:sz w:val="20"/>
     </w:rPr>
   </w:style>
-  <w:style w:type="paragraph" w:styleId="Heading1">
+  <w:style w:type="paragraph" w:styleId="Titre1">
     <w:name w:val="heading 1"/>
     <w:basedOn w:val="Normal"/>
     <w:next w:val="Normal"/>
-    <w:link w:val="Heading1Char"/>
+    <w:link w:val="Titre1Car"/>
     <w:autoRedefine/>
     <w:uiPriority w:val="9"/>
     <w:qFormat/>
@@ -1380,11 +1384,11 @@
       <w:lang w:val="en-US"/>
     </w:rPr>
   </w:style>
-  <w:style w:type="paragraph" w:styleId="Heading2">
+  <w:style w:type="paragraph" w:styleId="Titre2">
     <w:name w:val="heading 2"/>
     <w:basedOn w:val="Normal"/>
     <w:next w:val="Normal"/>
-    <w:link w:val="Heading2Char"/>
+    <w:link w:val="Titre2Car"/>
     <w:uiPriority w:val="9"/>
     <w:semiHidden/>
     <w:unhideWhenUsed/>
@@ -1404,13 +1408,13 @@
       <w:szCs w:val="26"/>
     </w:rPr>
   </w:style>
-  <w:style w:type="character" w:default="1" w:styleId="DefaultParagraphFont">
+  <w:style w:type="character" w:default="1" w:styleId="Policepardfaut">
     <w:name w:val="Default Paragraph Font"/>
     <w:uiPriority w:val="1"/>
     <w:semiHidden/>
     <w:unhideWhenUsed/>
   </w:style>
-  <w:style w:type="table" w:default="1" w:styleId="TableNormal">
+  <w:style w:type="table" w:default="1" w:styleId="TableauNormal">
     <w:name w:val="Normal Table"/>
     <w:uiPriority w:val="99"/>
     <w:semiHidden/>
@@ -1425,13 +1429,13 @@
       </w:tblCellMar>
     </w:tblPr>
   </w:style>
-  <w:style w:type="numbering" w:default="1" w:styleId="NoList">
+  <w:style w:type="numbering" w:default="1" w:styleId="Aucuneliste">
     <w:name w:val="No List"/>
     <w:uiPriority w:val="99"/>
     <w:semiHidden/>
     <w:unhideWhenUsed/>
   </w:style>
-  <w:style w:type="paragraph" w:styleId="ListParagraph">
+  <w:style w:type="paragraph" w:styleId="Paragraphedeliste">
     <w:name w:val="List Paragraph"/>
     <w:basedOn w:val="Normal"/>
     <w:uiPriority w:val="34"/>
@@ -1442,11 +1446,11 @@
       <w:contextualSpacing/>
     </w:pPr>
   </w:style>
-  <w:style w:type="paragraph" w:styleId="Title">
+  <w:style w:type="paragraph" w:styleId="Titre">
     <w:name w:val="Title"/>
     <w:basedOn w:val="Normal"/>
     <w:next w:val="Normal"/>
-    <w:link w:val="TitleChar"/>
+    <w:link w:val="TitreCar"/>
     <w:uiPriority w:val="10"/>
     <w:qFormat/>
     <w:rsid w:val="00F723EA"/>
@@ -1465,10 +1469,10 @@
       <w:szCs w:val="56"/>
     </w:rPr>
   </w:style>
-  <w:style w:type="character" w:customStyle="1" w:styleId="TitleChar">
-    <w:name w:val="Title Char"/>
-    <w:basedOn w:val="DefaultParagraphFont"/>
-    <w:link w:val="Title"/>
+  <w:style w:type="character" w:customStyle="1" w:styleId="TitreCar">
+    <w:name w:val="Titre Car"/>
+    <w:basedOn w:val="Policepardfaut"/>
+    <w:link w:val="Titre"/>
     <w:uiPriority w:val="10"/>
     <w:rsid w:val="00F723EA"/>
     <w:rPr>
@@ -1481,9 +1485,9 @@
       <w:szCs w:val="56"/>
     </w:rPr>
   </w:style>
-  <w:style w:type="character" w:styleId="Hyperlink">
+  <w:style w:type="character" w:styleId="Lienhypertexte">
     <w:name w:val="Hyperlink"/>
-    <w:basedOn w:val="DefaultParagraphFont"/>
+    <w:basedOn w:val="Policepardfaut"/>
     <w:uiPriority w:val="99"/>
     <w:unhideWhenUsed/>
     <w:rsid w:val="0052470C"/>
@@ -1495,6 +1499,7 @@
   <w:style w:type="paragraph" w:customStyle="1" w:styleId="Description">
     <w:name w:val="Description"/>
     <w:basedOn w:val="Normal"/>
+    <w:link w:val="DescriptionCar"/>
     <w:qFormat/>
     <w:rsid w:val="00C23018"/>
     <w:pPr>
@@ -1505,9 +1510,9 @@
       <w:szCs w:val="16"/>
     </w:rPr>
   </w:style>
-  <w:style w:type="table" w:styleId="TableGrid">
+  <w:style w:type="table" w:styleId="Grilledutableau">
     <w:name w:val="Table Grid"/>
-    <w:basedOn w:val="TableNormal"/>
+    <w:basedOn w:val="TableauNormal"/>
     <w:uiPriority w:val="39"/>
     <w:rsid w:val="00B4470C"/>
     <w:pPr>
@@ -1524,10 +1529,10 @@
       </w:tblBorders>
     </w:tblPr>
   </w:style>
-  <w:style w:type="character" w:customStyle="1" w:styleId="Heading1Char">
-    <w:name w:val="Heading 1 Char"/>
-    <w:basedOn w:val="DefaultParagraphFont"/>
-    <w:link w:val="Heading1"/>
+  <w:style w:type="character" w:customStyle="1" w:styleId="Titre1Car">
+    <w:name w:val="Titre 1 Car"/>
+    <w:basedOn w:val="Policepardfaut"/>
+    <w:link w:val="Titre1"/>
     <w:uiPriority w:val="9"/>
     <w:rsid w:val="00F962F6"/>
     <w:rPr>
@@ -1539,10 +1544,10 @@
       <w:lang w:val="en-US"/>
     </w:rPr>
   </w:style>
-  <w:style w:type="character" w:customStyle="1" w:styleId="Heading2Char">
-    <w:name w:val="Heading 2 Char"/>
-    <w:basedOn w:val="DefaultParagraphFont"/>
-    <w:link w:val="Heading2"/>
+  <w:style w:type="character" w:customStyle="1" w:styleId="Titre2Car">
+    <w:name w:val="Titre 2 Car"/>
+    <w:basedOn w:val="Policepardfaut"/>
+    <w:link w:val="Titre2"/>
     <w:uiPriority w:val="9"/>
     <w:semiHidden/>
     <w:rsid w:val="002D6D75"/>
@@ -1556,7 +1561,7 @@
   </w:style>
   <w:style w:type="character" w:customStyle="1" w:styleId="Descriptionchar">
     <w:name w:val="Description char"/>
-    <w:basedOn w:val="DefaultParagraphFont"/>
+    <w:basedOn w:val="Policepardfaut"/>
     <w:uiPriority w:val="1"/>
     <w:qFormat/>
     <w:rsid w:val="00592271"/>
@@ -1568,6 +1573,7 @@
   <w:style w:type="paragraph" w:customStyle="1" w:styleId="Descriptionbold">
     <w:name w:val="Description bold"/>
     <w:basedOn w:val="Description"/>
+    <w:link w:val="DescriptionboldCar"/>
     <w:qFormat/>
     <w:rsid w:val="00CA47BD"/>
     <w:rPr>
@@ -1642,10 +1648,10 @@
       </w:pBdr>
     </w:pPr>
   </w:style>
-  <w:style w:type="paragraph" w:styleId="Header">
+  <w:style w:type="paragraph" w:styleId="En-tte">
     <w:name w:val="header"/>
     <w:basedOn w:val="Normal"/>
-    <w:link w:val="HeaderChar"/>
+    <w:link w:val="En-tteCar"/>
     <w:uiPriority w:val="99"/>
     <w:unhideWhenUsed/>
     <w:rsid w:val="00600594"/>
@@ -1657,20 +1663,20 @@
       <w:spacing w:after="0"/>
     </w:pPr>
   </w:style>
-  <w:style w:type="character" w:customStyle="1" w:styleId="HeaderChar">
-    <w:name w:val="Header Char"/>
-    <w:basedOn w:val="DefaultParagraphFont"/>
-    <w:link w:val="Header"/>
+  <w:style w:type="character" w:customStyle="1" w:styleId="En-tteCar">
+    <w:name w:val="En-tête Car"/>
+    <w:basedOn w:val="Policepardfaut"/>
+    <w:link w:val="En-tte"/>
     <w:uiPriority w:val="99"/>
     <w:rsid w:val="00600594"/>
     <w:rPr>
       <w:sz w:val="20"/>
     </w:rPr>
   </w:style>
-  <w:style w:type="paragraph" w:styleId="Footer">
+  <w:style w:type="paragraph" w:styleId="Pieddepage">
     <w:name w:val="footer"/>
     <w:basedOn w:val="Normal"/>
-    <w:link w:val="FooterChar"/>
+    <w:link w:val="PieddepageCar"/>
     <w:uiPriority w:val="99"/>
     <w:unhideWhenUsed/>
     <w:rsid w:val="00600594"/>
@@ -1682,10 +1688,10 @@
       <w:spacing w:after="0"/>
     </w:pPr>
   </w:style>
-  <w:style w:type="character" w:customStyle="1" w:styleId="FooterChar">
-    <w:name w:val="Footer Char"/>
-    <w:basedOn w:val="DefaultParagraphFont"/>
-    <w:link w:val="Footer"/>
+  <w:style w:type="character" w:customStyle="1" w:styleId="PieddepageCar">
+    <w:name w:val="Pied de page Car"/>
+    <w:basedOn w:val="Policepardfaut"/>
+    <w:link w:val="Pieddepage"/>
     <w:uiPriority w:val="99"/>
     <w:rsid w:val="00600594"/>
     <w:rPr>
@@ -1718,16 +1724,16 @@
   </w:style>
   <w:style w:type="character" w:customStyle="1" w:styleId="Normalchar">
     <w:name w:val="Normal char"/>
-    <w:basedOn w:val="DefaultParagraphFont"/>
+    <w:basedOn w:val="Policepardfaut"/>
     <w:uiPriority w:val="1"/>
     <w:qFormat/>
     <w:rsid w:val="00D9362D"/>
   </w:style>
-  <w:style w:type="paragraph" w:styleId="Subtitle">
+  <w:style w:type="paragraph" w:styleId="Sous-titre">
     <w:name w:val="Subtitle"/>
     <w:basedOn w:val="Normal"/>
     <w:next w:val="Normal"/>
-    <w:link w:val="SubtitleChar"/>
+    <w:link w:val="Sous-titreCar"/>
     <w:uiPriority w:val="11"/>
     <w:qFormat/>
     <w:rsid w:val="00D4750A"/>
@@ -1746,10 +1752,10 @@
       <w:sz w:val="36"/>
     </w:rPr>
   </w:style>
-  <w:style w:type="character" w:customStyle="1" w:styleId="SubtitleChar">
-    <w:name w:val="Subtitle Char"/>
-    <w:basedOn w:val="DefaultParagraphFont"/>
-    <w:link w:val="Subtitle"/>
+  <w:style w:type="character" w:customStyle="1" w:styleId="Sous-titreCar">
+    <w:name w:val="Sous-titre Car"/>
+    <w:basedOn w:val="Policepardfaut"/>
+    <w:link w:val="Sous-titre"/>
     <w:uiPriority w:val="11"/>
     <w:rsid w:val="00D4750A"/>
     <w:rPr>
@@ -1785,6 +1791,72 @@
       </w:numPr>
       <w:ind w:left="142" w:hanging="142"/>
     </w:pPr>
+  </w:style>
+  <w:style w:type="paragraph" w:customStyle="1" w:styleId="boldorange">
+    <w:name w:val="bold_orange"/>
+    <w:basedOn w:val="Descriptionbold"/>
+    <w:next w:val="Descriptionbold"/>
+    <w:link w:val="boldorangeCar"/>
+    <w:rsid w:val="008316FD"/>
+    <w:rPr>
+      <w:color w:val="ED7D31"/>
+    </w:rPr>
+  </w:style>
+  <w:style w:type="character" w:customStyle="1" w:styleId="boldorangeCar">
+    <w:name w:val="bold_orange Car"/>
+    <w:basedOn w:val="Policepardfaut"/>
+    <w:link w:val="boldorange"/>
+    <w:rsid w:val="008316FD"/>
+    <w:rPr>
+      <w:b/>
+      <w:color w:val="ED7D31"/>
+      <w:sz w:val="16"/>
+      <w:szCs w:val="16"/>
+    </w:rPr>
+  </w:style>
+  <w:style w:type="paragraph" w:customStyle="1" w:styleId="Descriptionboldorange">
+    <w:name w:val="Description bold orange"/>
+    <w:basedOn w:val="Descriptionbold"/>
+    <w:link w:val="DescriptionboldorangeCar"/>
+    <w:autoRedefine/>
+    <w:qFormat/>
+    <w:rsid w:val="00341857"/>
+    <w:rPr>
+      <w:color w:val="ED7D31" w:themeColor="accent2"/>
+    </w:rPr>
+  </w:style>
+  <w:style w:type="character" w:customStyle="1" w:styleId="DescriptionCar">
+    <w:name w:val="Description Car"/>
+    <w:basedOn w:val="Policepardfaut"/>
+    <w:link w:val="Description"/>
+    <w:rsid w:val="00341857"/>
+    <w:rPr>
+      <w:sz w:val="16"/>
+      <w:szCs w:val="16"/>
+    </w:rPr>
+  </w:style>
+  <w:style w:type="character" w:customStyle="1" w:styleId="DescriptionboldCar">
+    <w:name w:val="Description bold Car"/>
+    <w:basedOn w:val="DescriptionCar"/>
+    <w:link w:val="Descriptionbold"/>
+    <w:rsid w:val="00341857"/>
+    <w:rPr>
+      <w:b/>
+      <w:sz w:val="16"/>
+      <w:szCs w:val="16"/>
+    </w:rPr>
+  </w:style>
+  <w:style w:type="character" w:customStyle="1" w:styleId="DescriptionboldorangeCar">
+    <w:name w:val="Description bold orange Car"/>
+    <w:basedOn w:val="DescriptionboldCar"/>
+    <w:link w:val="Descriptionboldorange"/>
+    <w:rsid w:val="00341857"/>
+    <w:rPr>
+      <w:b/>
+      <w:color w:val="ED7D31" w:themeColor="accent2"/>
+      <w:sz w:val="16"/>
+      <w:szCs w:val="16"/>
+    </w:rPr>
   </w:style>
 </w:styles>
 </file>

</xml_diff>